<commit_message>
MODIFY \branches\Thi\Issues.docx correct some misunderstand and add new one
</commit_message>
<xml_diff>
--- a/Issues.docx
+++ b/Issues.docx
@@ -120,7 +120,10 @@
       </w:r>
       <w:proofErr w:type="spellStart"/>
       <w:r>
-        <w:t>kết</w:t>
+        <w:t>kế</w:t>
+      </w:r>
+      <w:r>
+        <w:t>t</w:t>
       </w:r>
       <w:proofErr w:type="spellEnd"/>
       <w:r>
@@ -142,13 +145,26 @@
       <w:r>
         <w:t xml:space="preserve"> </w:t>
       </w:r>
-      <w:proofErr w:type="spellStart"/>
-      <w:r>
-        <w:t>các</w:t>
-      </w:r>
-      <w:proofErr w:type="spellEnd"/>
-      <w:r>
-        <w:t xml:space="preserve"> attack trees</w:t>
+      <w:r>
+        <w:rPr>
+          <w:lang w:val="vi-VN"/>
+        </w:rPr>
+        <w:t>causal network</w:t>
+      </w:r>
+    </w:p>
+    <w:p>
+      <w:pPr>
+        <w:pStyle w:val="ListParagraph"/>
+        <w:numPr>
+          <w:ilvl w:val="0"/>
+          <w:numId w:val="1"/>
+        </w:numPr>
+      </w:pPr>
+      <w:r>
+        <w:rPr>
+          <w:lang w:val="vi-VN"/>
+        </w:rPr>
+        <w:t>Chọn kĩ thuật để expert đặc tả các attack trees</w:t>
       </w:r>
     </w:p>
     <w:p>

</xml_diff>